<commit_message>
Story writing is proceeding
Ebiq
</commit_message>
<xml_diff>
--- a/Assets/Misc/Story/Story for Split Soul.docx
+++ b/Assets/Misc/Story/Story for Split Soul.docx
@@ -20,7 +20,7 @@
           <w:szCs w:val="28"/>
           <w:u w:val="single"/>
         </w:rPr>
-        <w:t>Story for Dinte</w:t>
+        <w:t>Split Soul Story:</w:t>
       </w:r>
     </w:p>
     <w:p>
@@ -57,7 +57,7 @@
         <w:t>rest.</w:t>
       </w:r>
       <w:r>
-        <w:t xml:space="preserve"> They did not know they kept their demise.</w:t>
+        <w:t xml:space="preserve"> He got lent a bed by a nice woman and finally got some sleep.</w:t>
       </w:r>
     </w:p>
     <w:p>
@@ -88,7 +88,13 @@
     </w:p>
     <w:p>
       <w:r>
-        <w:t>When the swordsman woke up, he had no injuries and was fairly fine considering the circumstances. He was a little sleep deprived though.</w:t>
+        <w:t xml:space="preserve">When the swordsman woke up, he had no injuries and was </w:t>
+      </w:r>
+      <w:r>
+        <w:t>fine</w:t>
+      </w:r>
+      <w:r>
+        <w:t xml:space="preserve"> considering the circumstances. He was a little sleep deprived though.</w:t>
       </w:r>
       <w:r>
         <w:t xml:space="preserve"> But he kept going searching his ways through the forest in all its colors and sounds.</w:t>
@@ -96,7 +102,13 @@
     </w:p>
     <w:p>
       <w:r>
-        <w:t>Forest area: The starting area which is basically an introduction to the game. It has a minor boss fight with the witch to get the story going.</w:t>
+        <w:rPr>
+          <w:u w:val="single"/>
+        </w:rPr>
+        <w:t>Forest area:</w:t>
+      </w:r>
+      <w:r>
+        <w:t xml:space="preserve"> The starting area which is basically an introduction to the game. It has a minor boss fight with the witch to get the story going.</w:t>
       </w:r>
       <w:r>
         <w:t xml:space="preserve"> After that it is basically a normal area but there is </w:t>
@@ -121,8 +133,92 @@
       </w:r>
     </w:p>
     <w:p>
-      <w:r>
-        <w:t xml:space="preserve">Desert area: </w:t>
+      <w:pPr>
+        <w:pStyle w:val="Listenabsatz"/>
+        <w:numPr>
+          <w:ilvl w:val="0"/>
+          <w:numId w:val="1"/>
+        </w:numPr>
+      </w:pPr>
+      <w:r>
+        <w:t>The one person that talks to you is an elder who is wise and extremely precautious</w:t>
+      </w:r>
+    </w:p>
+    <w:p>
+      <w:pPr>
+        <w:pStyle w:val="Listenabsatz"/>
+        <w:numPr>
+          <w:ilvl w:val="0"/>
+          <w:numId w:val="1"/>
+        </w:numPr>
+      </w:pPr>
+      <w:r>
+        <w:t>You must visit the town before fighting the slime</w:t>
+      </w:r>
+    </w:p>
+    <w:p>
+      <w:pPr>
+        <w:pStyle w:val="Listenabsatz"/>
+        <w:numPr>
+          <w:ilvl w:val="0"/>
+          <w:numId w:val="1"/>
+        </w:numPr>
+      </w:pPr>
+      <w:r>
+        <w:t>You can only reach the slime from the town, it has its own “dungeon”</w:t>
+      </w:r>
+    </w:p>
+    <w:p>
+      <w:pPr>
+        <w:pStyle w:val="Listenabsatz"/>
+        <w:numPr>
+          <w:ilvl w:val="0"/>
+          <w:numId w:val="1"/>
+        </w:numPr>
+      </w:pPr>
+      <w:r>
+        <w:t>By defeating the slime, you get a broken sword, it is supposed to have mysterious powers</w:t>
+      </w:r>
+    </w:p>
+    <w:p>
+      <w:pPr>
+        <w:pStyle w:val="Listenabsatz"/>
+        <w:numPr>
+          <w:ilvl w:val="0"/>
+          <w:numId w:val="1"/>
+        </w:numPr>
+      </w:pPr>
+      <w:r>
+        <w:t xml:space="preserve">Not only the witch is in the mountains, </w:t>
+      </w:r>
+      <w:r>
+        <w:t>but there</w:t>
+      </w:r>
+      <w:r>
+        <w:t xml:space="preserve"> is also a blacksmith who is able to fix everything</w:t>
+      </w:r>
+      <w:r>
+        <w:t>.</w:t>
+      </w:r>
+      <w:r>
+        <w:t xml:space="preserve"> </w:t>
+      </w:r>
+      <w:r>
+        <w:t>T</w:t>
+      </w:r>
+      <w:r>
+        <w:t>hat said the adventurer goes on with his plans, travelling to the mountains</w:t>
+      </w:r>
+    </w:p>
+    <w:p>
+      <w:r>
+        <w:rPr>
+          <w:u w:val="single"/>
+        </w:rPr>
+        <w:t>Desert area:</w:t>
+      </w:r>
+      <w:r>
+        <w:t xml:space="preserve"> </w:t>
       </w:r>
       <w:r>
         <w:t xml:space="preserve">When the adventurer travels the desert there is an extremely low number of enemies which is concerning him. </w:t>
@@ -135,94 +231,200 @@
       </w:r>
     </w:p>
     <w:p>
-      <w:r>
-        <w:t>Cave area</w:t>
-      </w:r>
-      <w:r>
-        <w:t xml:space="preserve">: Rumored there is a potion in the caves which can heal any curse or wound. But there is also its guardian protecting it from </w:t>
-      </w:r>
-      <w:r>
-        <w:t>thieves</w:t>
-      </w:r>
-      <w:r>
-        <w:t>.</w:t>
-      </w:r>
-    </w:p>
-    <w:p>
-      <w:r>
-        <w:t>Cold area</w:t>
-      </w:r>
-      <w:r>
-        <w:t>: Legends say there is a blacksmith in the cold north who can fix every weapon possible if you can do his challenges.</w:t>
-      </w:r>
-    </w:p>
-    <w:p>
-      <w:r>
-        <w:t>Lake area</w:t>
-      </w:r>
-      <w:r>
-        <w:t>: Sunken in the largest lake of the land there is a hidden metal which is more powerful than everything else in the world.</w:t>
-      </w:r>
-    </w:p>
-    <w:p>
-      <w:r>
+      <w:pPr>
+        <w:pStyle w:val="Listenabsatz"/>
+        <w:numPr>
+          <w:ilvl w:val="0"/>
+          <w:numId w:val="2"/>
+        </w:numPr>
+      </w:pPr>
+      <w:r>
+        <w:t>The inner sandworm is the area, he ate the whole town which was in the desert</w:t>
+      </w:r>
+    </w:p>
+    <w:p>
+      <w:pPr>
+        <w:pStyle w:val="Listenabsatz"/>
+        <w:numPr>
+          <w:ilvl w:val="0"/>
+          <w:numId w:val="2"/>
+        </w:numPr>
+      </w:pPr>
+      <w:r>
+        <w:t>Finding the path is difficult because of darkness</w:t>
+      </w:r>
+    </w:p>
+    <w:p>
+      <w:pPr>
+        <w:pStyle w:val="Listenabsatz"/>
+        <w:numPr>
+          <w:ilvl w:val="0"/>
+          <w:numId w:val="2"/>
+        </w:numPr>
+      </w:pPr>
+      <w:r>
+        <w:t>Three spots in the north, west and east, bossfight in the south</w:t>
+      </w:r>
+    </w:p>
+    <w:p>
+      <w:pPr>
+        <w:pStyle w:val="Listenabsatz"/>
+        <w:numPr>
+          <w:ilvl w:val="0"/>
+          <w:numId w:val="2"/>
+        </w:numPr>
+      </w:pPr>
+      <w:r>
+        <w:t>Village goes back to the top, saved by &lt;you&gt; and extremely helpful</w:t>
+      </w:r>
+    </w:p>
+    <w:p>
+      <w:pPr>
+        <w:pStyle w:val="Listenabsatz"/>
+        <w:numPr>
+          <w:ilvl w:val="0"/>
+          <w:numId w:val="2"/>
+        </w:numPr>
+      </w:pPr>
+      <w:r>
+        <w:t>Another one &lt;skill orb&gt;, another sword skill</w:t>
+      </w:r>
+    </w:p>
+    <w:p>
+      <w:r>
+        <w:rPr>
+          <w:u w:val="single"/>
+        </w:rPr>
+        <w:t>Ice Mountain</w:t>
+      </w:r>
+      <w:r>
+        <w:rPr>
+          <w:u w:val="single"/>
+        </w:rPr>
+        <w:t xml:space="preserve"> area</w:t>
+      </w:r>
+      <w:r>
+        <w:rPr>
+          <w:u w:val="single"/>
+        </w:rPr>
+        <w:t>:</w:t>
+      </w:r>
+      <w:r>
+        <w:t xml:space="preserve"> Legends say there is a blacksmith in the cold north who can fix every weapon possible if you can </w:t>
+      </w:r>
+      <w:r>
+        <w:t xml:space="preserve">repay him </w:t>
+      </w:r>
+      <w:r>
+        <w:t>expectedly. There are two ways for you to go but you must try both to get the two most precious items back to him. Otherwise, he cannot help you with rebuilding the ancient sword. But there is still missing the handle</w:t>
+      </w:r>
+      <w:r>
+        <w:t>...</w:t>
+      </w:r>
+    </w:p>
+    <w:p>
+      <w:pPr>
+        <w:pStyle w:val="Listenabsatz"/>
+        <w:numPr>
+          <w:ilvl w:val="0"/>
+          <w:numId w:val="4"/>
+        </w:numPr>
+      </w:pPr>
+      <w:r>
+        <w:t xml:space="preserve">Volcano part: You </w:t>
+      </w:r>
+      <w:r>
+        <w:t>must</w:t>
+      </w:r>
+      <w:r>
+        <w:t xml:space="preserve"> get close to a volcano </w:t>
+      </w:r>
+      <w:r>
+        <w:t>to</w:t>
+      </w:r>
+      <w:r>
+        <w:t xml:space="preserve"> get a bucket of lava, which the blacksmith needs to be able to fix the cutting edge. There are a lot of monsters in the way and the lava is dangerous to obtain</w:t>
+      </w:r>
+    </w:p>
+    <w:p>
+      <w:r>
+        <w:lastRenderedPageBreak/>
         <w:t>Ancient area</w:t>
       </w:r>
       <w:r>
         <w:t xml:space="preserve">: It is handed down that there is an ancient handle in the ruins of the </w:t>
       </w:r>
       <w:r>
-        <w:t>elders having the power to hold together the powerfullest of all weapons.</w:t>
-      </w:r>
-    </w:p>
-    <w:p>
-      <w:r>
-        <w:t>Volcano area</w:t>
+        <w:t xml:space="preserve">elders having the power to hold together </w:t>
+      </w:r>
+      <w:r>
+        <w:t xml:space="preserve">the most powerful </w:t>
+      </w:r>
+      <w:r>
+        <w:t>of all weapons.</w:t>
+      </w:r>
+    </w:p>
+    <w:p>
+      <w:r>
+        <w:t>Sea area</w:t>
       </w:r>
       <w:r>
         <w:t xml:space="preserve">: </w:t>
       </w:r>
       <w:r>
-        <w:t>A special lava in the deepest point of the volcano is supposed to kill the witch who was seemingly invincible.</w:t>
-      </w:r>
-    </w:p>
-    <w:p>
-      <w:r>
-        <w:t>Sea area</w:t>
+        <w:t>An aged gemston</w:t>
+      </w:r>
+      <w:r>
+        <w:t xml:space="preserve">e is protected by an old man living at the sea. He is not only the </w:t>
+      </w:r>
+      <w:r>
+        <w:t>commander of all enemies but also a member of the ancient people</w:t>
+      </w:r>
+    </w:p>
+    <w:p>
+      <w:r>
+        <w:t>Dark forest area</w:t>
       </w:r>
       <w:r>
         <w:t xml:space="preserve">: </w:t>
       </w:r>
       <w:r>
-        <w:t>An aged gemston</w:t>
-      </w:r>
-      <w:r>
-        <w:t xml:space="preserve">e is protected by an old man living at the sea. He is not only the </w:t>
-      </w:r>
-      <w:r>
-        <w:t>commander of all enemies but also a member of the ancient people</w:t>
-      </w:r>
-    </w:p>
-    <w:p>
-      <w:r>
-        <w:t>Mountain area</w:t>
-      </w:r>
-      <w:r>
-        <w:t xml:space="preserve">: </w:t>
-      </w:r>
-      <w:r>
-        <w:t>The Witches oldest allies are reawakened and must be slain in the mountains before they can reach and support the witch in the last fight.</w:t>
-      </w:r>
-    </w:p>
-    <w:p>
-      <w:r>
-        <w:t>Dark forest area</w:t>
-      </w:r>
-      <w:r>
-        <w:t xml:space="preserve">: </w:t>
-      </w:r>
-      <w:r>
         <w:t>The last fight versus the witch is held and after she is slain the swordsman is free and turns back to the village.</w:t>
+      </w:r>
+    </w:p>
+    <w:p>
+      <w:pPr>
+        <w:rPr>
+          <w:i/>
+          <w:iCs/>
+        </w:rPr>
+      </w:pPr>
+      <w:r>
+        <w:rPr>
+          <w:i/>
+          <w:iCs/>
+        </w:rPr>
+        <w:t>More features:</w:t>
+      </w:r>
+    </w:p>
+    <w:p>
+      <w:pPr>
+        <w:pStyle w:val="Listenabsatz"/>
+        <w:numPr>
+          <w:ilvl w:val="0"/>
+          <w:numId w:val="3"/>
+        </w:numPr>
+        <w:rPr>
+          <w:i/>
+          <w:iCs/>
+        </w:rPr>
+      </w:pPr>
+      <w:r>
+        <w:rPr>
+          <w:i/>
+          <w:iCs/>
+        </w:rPr>
+        <w:t>Fast travel between towns</w:t>
       </w:r>
     </w:p>
     <w:sectPr>
@@ -233,6 +435,475 @@
     </w:sectPr>
   </w:body>
 </w:document>
+</file>
+
+<file path=word/numbering.xml><?xml version="1.0" encoding="utf-8"?>
+<w:numbering xmlns:wpc="http://schemas.microsoft.com/office/word/2010/wordprocessingCanvas" xmlns:cx="http://schemas.microsoft.com/office/drawing/2014/chartex" xmlns:cx1="http://schemas.microsoft.com/office/drawing/2015/9/8/chartex" xmlns:cx2="http://schemas.microsoft.com/office/drawing/2015/10/21/chartex" xmlns:cx3="http://schemas.microsoft.com/office/drawing/2016/5/9/chartex" xmlns:cx4="http://schemas.microsoft.com/office/drawing/2016/5/10/chartex" xmlns:cx5="http://schemas.microsoft.com/office/drawing/2016/5/11/chartex" xmlns:cx6="http://schemas.microsoft.com/office/drawing/2016/5/12/chartex" xmlns:cx7="http://schemas.microsoft.com/office/drawing/2016/5/13/chartex" xmlns:cx8="http://schemas.microsoft.com/office/drawing/2016/5/14/chartex" xmlns:mc="http://schemas.openxmlformats.org/markup-compatibility/2006" xmlns:aink="http://schemas.microsoft.com/office/drawing/2016/ink" xmlns:am3d="http://schemas.microsoft.com/office/drawing/2017/model3d" xmlns:o="urn:schemas-microsoft-com:office:office" xmlns:r="http://schemas.openxmlformats.org/officeDocument/2006/relationships" xmlns:m="http://schemas.openxmlformats.org/officeDocument/2006/math" xmlns:v="urn:schemas-microsoft-com:vml" xmlns:wp14="http://schemas.microsoft.com/office/word/2010/wordprocessingDrawing" xmlns:wp="http://schemas.openxmlformats.org/drawingml/2006/wordprocessingDrawing" xmlns:w10="urn:schemas-microsoft-com:office:word" xmlns:w="http://schemas.openxmlformats.org/wordprocessingml/2006/main" xmlns:w14="http://schemas.microsoft.com/office/word/2010/wordml" xmlns:w15="http://schemas.microsoft.com/office/word/2012/wordml" xmlns:w16cex="http://schemas.microsoft.com/office/word/2018/wordml/cex" xmlns:w16cid="http://schemas.microsoft.com/office/word/2016/wordml/cid" xmlns:w16="http://schemas.microsoft.com/office/word/2018/wordml" xmlns:w16se="http://schemas.microsoft.com/office/word/2015/wordml/symex" xmlns:wpg="http://schemas.microsoft.com/office/word/2010/wordprocessingGroup" xmlns:wpi="http://schemas.microsoft.com/office/word/2010/wordprocessingInk" xmlns:wne="http://schemas.microsoft.com/office/word/2006/wordml" xmlns:wps="http://schemas.microsoft.com/office/word/2010/wordprocessingShape" mc:Ignorable="w14 w15 w16se w16cid w16 w16cex wp14">
+  <w:abstractNum w:abstractNumId="0" w15:restartNumberingAfterBreak="0">
+    <w:nsid w:val="12B435F9"/>
+    <w:multiLevelType w:val="hybridMultilevel"/>
+    <w:tmpl w:val="9CAC0DDA"/>
+    <w:lvl w:ilvl="0" w:tplc="04070001">
+      <w:start w:val="1"/>
+      <w:numFmt w:val="bullet"/>
+      <w:lvlText w:val=""/>
+      <w:lvlJc w:val="left"/>
+      <w:pPr>
+        <w:ind w:left="720" w:hanging="360"/>
+      </w:pPr>
+      <w:rPr>
+        <w:rFonts w:ascii="Symbol" w:hAnsi="Symbol" w:hint="default"/>
+      </w:rPr>
+    </w:lvl>
+    <w:lvl w:ilvl="1" w:tplc="04070003" w:tentative="1">
+      <w:start w:val="1"/>
+      <w:numFmt w:val="bullet"/>
+      <w:lvlText w:val="o"/>
+      <w:lvlJc w:val="left"/>
+      <w:pPr>
+        <w:ind w:left="1440" w:hanging="360"/>
+      </w:pPr>
+      <w:rPr>
+        <w:rFonts w:ascii="Courier New" w:hAnsi="Courier New" w:cs="Courier New" w:hint="default"/>
+      </w:rPr>
+    </w:lvl>
+    <w:lvl w:ilvl="2" w:tplc="04070005" w:tentative="1">
+      <w:start w:val="1"/>
+      <w:numFmt w:val="bullet"/>
+      <w:lvlText w:val=""/>
+      <w:lvlJc w:val="left"/>
+      <w:pPr>
+        <w:ind w:left="2160" w:hanging="360"/>
+      </w:pPr>
+      <w:rPr>
+        <w:rFonts w:ascii="Wingdings" w:hAnsi="Wingdings" w:hint="default"/>
+      </w:rPr>
+    </w:lvl>
+    <w:lvl w:ilvl="3" w:tplc="04070001" w:tentative="1">
+      <w:start w:val="1"/>
+      <w:numFmt w:val="bullet"/>
+      <w:lvlText w:val=""/>
+      <w:lvlJc w:val="left"/>
+      <w:pPr>
+        <w:ind w:left="2880" w:hanging="360"/>
+      </w:pPr>
+      <w:rPr>
+        <w:rFonts w:ascii="Symbol" w:hAnsi="Symbol" w:hint="default"/>
+      </w:rPr>
+    </w:lvl>
+    <w:lvl w:ilvl="4" w:tplc="04070003" w:tentative="1">
+      <w:start w:val="1"/>
+      <w:numFmt w:val="bullet"/>
+      <w:lvlText w:val="o"/>
+      <w:lvlJc w:val="left"/>
+      <w:pPr>
+        <w:ind w:left="3600" w:hanging="360"/>
+      </w:pPr>
+      <w:rPr>
+        <w:rFonts w:ascii="Courier New" w:hAnsi="Courier New" w:cs="Courier New" w:hint="default"/>
+      </w:rPr>
+    </w:lvl>
+    <w:lvl w:ilvl="5" w:tplc="04070005" w:tentative="1">
+      <w:start w:val="1"/>
+      <w:numFmt w:val="bullet"/>
+      <w:lvlText w:val=""/>
+      <w:lvlJc w:val="left"/>
+      <w:pPr>
+        <w:ind w:left="4320" w:hanging="360"/>
+      </w:pPr>
+      <w:rPr>
+        <w:rFonts w:ascii="Wingdings" w:hAnsi="Wingdings" w:hint="default"/>
+      </w:rPr>
+    </w:lvl>
+    <w:lvl w:ilvl="6" w:tplc="04070001" w:tentative="1">
+      <w:start w:val="1"/>
+      <w:numFmt w:val="bullet"/>
+      <w:lvlText w:val=""/>
+      <w:lvlJc w:val="left"/>
+      <w:pPr>
+        <w:ind w:left="5040" w:hanging="360"/>
+      </w:pPr>
+      <w:rPr>
+        <w:rFonts w:ascii="Symbol" w:hAnsi="Symbol" w:hint="default"/>
+      </w:rPr>
+    </w:lvl>
+    <w:lvl w:ilvl="7" w:tplc="04070003" w:tentative="1">
+      <w:start w:val="1"/>
+      <w:numFmt w:val="bullet"/>
+      <w:lvlText w:val="o"/>
+      <w:lvlJc w:val="left"/>
+      <w:pPr>
+        <w:ind w:left="5760" w:hanging="360"/>
+      </w:pPr>
+      <w:rPr>
+        <w:rFonts w:ascii="Courier New" w:hAnsi="Courier New" w:cs="Courier New" w:hint="default"/>
+      </w:rPr>
+    </w:lvl>
+    <w:lvl w:ilvl="8" w:tplc="04070005" w:tentative="1">
+      <w:start w:val="1"/>
+      <w:numFmt w:val="bullet"/>
+      <w:lvlText w:val=""/>
+      <w:lvlJc w:val="left"/>
+      <w:pPr>
+        <w:ind w:left="6480" w:hanging="360"/>
+      </w:pPr>
+      <w:rPr>
+        <w:rFonts w:ascii="Wingdings" w:hAnsi="Wingdings" w:hint="default"/>
+      </w:rPr>
+    </w:lvl>
+  </w:abstractNum>
+  <w:abstractNum w:abstractNumId="1" w15:restartNumberingAfterBreak="0">
+    <w:nsid w:val="165872A4"/>
+    <w:multiLevelType w:val="hybridMultilevel"/>
+    <w:tmpl w:val="8F02BAC6"/>
+    <w:lvl w:ilvl="0" w:tplc="04070001">
+      <w:start w:val="1"/>
+      <w:numFmt w:val="bullet"/>
+      <w:lvlText w:val=""/>
+      <w:lvlJc w:val="left"/>
+      <w:pPr>
+        <w:ind w:left="720" w:hanging="360"/>
+      </w:pPr>
+      <w:rPr>
+        <w:rFonts w:ascii="Symbol" w:hAnsi="Symbol" w:hint="default"/>
+      </w:rPr>
+    </w:lvl>
+    <w:lvl w:ilvl="1" w:tplc="04070003" w:tentative="1">
+      <w:start w:val="1"/>
+      <w:numFmt w:val="bullet"/>
+      <w:lvlText w:val="o"/>
+      <w:lvlJc w:val="left"/>
+      <w:pPr>
+        <w:ind w:left="1440" w:hanging="360"/>
+      </w:pPr>
+      <w:rPr>
+        <w:rFonts w:ascii="Courier New" w:hAnsi="Courier New" w:cs="Courier New" w:hint="default"/>
+      </w:rPr>
+    </w:lvl>
+    <w:lvl w:ilvl="2" w:tplc="04070005" w:tentative="1">
+      <w:start w:val="1"/>
+      <w:numFmt w:val="bullet"/>
+      <w:lvlText w:val=""/>
+      <w:lvlJc w:val="left"/>
+      <w:pPr>
+        <w:ind w:left="2160" w:hanging="360"/>
+      </w:pPr>
+      <w:rPr>
+        <w:rFonts w:ascii="Wingdings" w:hAnsi="Wingdings" w:hint="default"/>
+      </w:rPr>
+    </w:lvl>
+    <w:lvl w:ilvl="3" w:tplc="04070001" w:tentative="1">
+      <w:start w:val="1"/>
+      <w:numFmt w:val="bullet"/>
+      <w:lvlText w:val=""/>
+      <w:lvlJc w:val="left"/>
+      <w:pPr>
+        <w:ind w:left="2880" w:hanging="360"/>
+      </w:pPr>
+      <w:rPr>
+        <w:rFonts w:ascii="Symbol" w:hAnsi="Symbol" w:hint="default"/>
+      </w:rPr>
+    </w:lvl>
+    <w:lvl w:ilvl="4" w:tplc="04070003" w:tentative="1">
+      <w:start w:val="1"/>
+      <w:numFmt w:val="bullet"/>
+      <w:lvlText w:val="o"/>
+      <w:lvlJc w:val="left"/>
+      <w:pPr>
+        <w:ind w:left="3600" w:hanging="360"/>
+      </w:pPr>
+      <w:rPr>
+        <w:rFonts w:ascii="Courier New" w:hAnsi="Courier New" w:cs="Courier New" w:hint="default"/>
+      </w:rPr>
+    </w:lvl>
+    <w:lvl w:ilvl="5" w:tplc="04070005" w:tentative="1">
+      <w:start w:val="1"/>
+      <w:numFmt w:val="bullet"/>
+      <w:lvlText w:val=""/>
+      <w:lvlJc w:val="left"/>
+      <w:pPr>
+        <w:ind w:left="4320" w:hanging="360"/>
+      </w:pPr>
+      <w:rPr>
+        <w:rFonts w:ascii="Wingdings" w:hAnsi="Wingdings" w:hint="default"/>
+      </w:rPr>
+    </w:lvl>
+    <w:lvl w:ilvl="6" w:tplc="04070001" w:tentative="1">
+      <w:start w:val="1"/>
+      <w:numFmt w:val="bullet"/>
+      <w:lvlText w:val=""/>
+      <w:lvlJc w:val="left"/>
+      <w:pPr>
+        <w:ind w:left="5040" w:hanging="360"/>
+      </w:pPr>
+      <w:rPr>
+        <w:rFonts w:ascii="Symbol" w:hAnsi="Symbol" w:hint="default"/>
+      </w:rPr>
+    </w:lvl>
+    <w:lvl w:ilvl="7" w:tplc="04070003" w:tentative="1">
+      <w:start w:val="1"/>
+      <w:numFmt w:val="bullet"/>
+      <w:lvlText w:val="o"/>
+      <w:lvlJc w:val="left"/>
+      <w:pPr>
+        <w:ind w:left="5760" w:hanging="360"/>
+      </w:pPr>
+      <w:rPr>
+        <w:rFonts w:ascii="Courier New" w:hAnsi="Courier New" w:cs="Courier New" w:hint="default"/>
+      </w:rPr>
+    </w:lvl>
+    <w:lvl w:ilvl="8" w:tplc="04070005" w:tentative="1">
+      <w:start w:val="1"/>
+      <w:numFmt w:val="bullet"/>
+      <w:lvlText w:val=""/>
+      <w:lvlJc w:val="left"/>
+      <w:pPr>
+        <w:ind w:left="6480" w:hanging="360"/>
+      </w:pPr>
+      <w:rPr>
+        <w:rFonts w:ascii="Wingdings" w:hAnsi="Wingdings" w:hint="default"/>
+      </w:rPr>
+    </w:lvl>
+  </w:abstractNum>
+  <w:abstractNum w:abstractNumId="2" w15:restartNumberingAfterBreak="0">
+    <w:nsid w:val="413438D4"/>
+    <w:multiLevelType w:val="hybridMultilevel"/>
+    <w:tmpl w:val="A314AE72"/>
+    <w:lvl w:ilvl="0" w:tplc="04070001">
+      <w:start w:val="1"/>
+      <w:numFmt w:val="bullet"/>
+      <w:lvlText w:val=""/>
+      <w:lvlJc w:val="left"/>
+      <w:pPr>
+        <w:ind w:left="720" w:hanging="360"/>
+      </w:pPr>
+      <w:rPr>
+        <w:rFonts w:ascii="Symbol" w:hAnsi="Symbol" w:hint="default"/>
+      </w:rPr>
+    </w:lvl>
+    <w:lvl w:ilvl="1" w:tplc="04070003" w:tentative="1">
+      <w:start w:val="1"/>
+      <w:numFmt w:val="bullet"/>
+      <w:lvlText w:val="o"/>
+      <w:lvlJc w:val="left"/>
+      <w:pPr>
+        <w:ind w:left="1440" w:hanging="360"/>
+      </w:pPr>
+      <w:rPr>
+        <w:rFonts w:ascii="Courier New" w:hAnsi="Courier New" w:cs="Courier New" w:hint="default"/>
+      </w:rPr>
+    </w:lvl>
+    <w:lvl w:ilvl="2" w:tplc="04070005" w:tentative="1">
+      <w:start w:val="1"/>
+      <w:numFmt w:val="bullet"/>
+      <w:lvlText w:val=""/>
+      <w:lvlJc w:val="left"/>
+      <w:pPr>
+        <w:ind w:left="2160" w:hanging="360"/>
+      </w:pPr>
+      <w:rPr>
+        <w:rFonts w:ascii="Wingdings" w:hAnsi="Wingdings" w:hint="default"/>
+      </w:rPr>
+    </w:lvl>
+    <w:lvl w:ilvl="3" w:tplc="04070001" w:tentative="1">
+      <w:start w:val="1"/>
+      <w:numFmt w:val="bullet"/>
+      <w:lvlText w:val=""/>
+      <w:lvlJc w:val="left"/>
+      <w:pPr>
+        <w:ind w:left="2880" w:hanging="360"/>
+      </w:pPr>
+      <w:rPr>
+        <w:rFonts w:ascii="Symbol" w:hAnsi="Symbol" w:hint="default"/>
+      </w:rPr>
+    </w:lvl>
+    <w:lvl w:ilvl="4" w:tplc="04070003" w:tentative="1">
+      <w:start w:val="1"/>
+      <w:numFmt w:val="bullet"/>
+      <w:lvlText w:val="o"/>
+      <w:lvlJc w:val="left"/>
+      <w:pPr>
+        <w:ind w:left="3600" w:hanging="360"/>
+      </w:pPr>
+      <w:rPr>
+        <w:rFonts w:ascii="Courier New" w:hAnsi="Courier New" w:cs="Courier New" w:hint="default"/>
+      </w:rPr>
+    </w:lvl>
+    <w:lvl w:ilvl="5" w:tplc="04070005" w:tentative="1">
+      <w:start w:val="1"/>
+      <w:numFmt w:val="bullet"/>
+      <w:lvlText w:val=""/>
+      <w:lvlJc w:val="left"/>
+      <w:pPr>
+        <w:ind w:left="4320" w:hanging="360"/>
+      </w:pPr>
+      <w:rPr>
+        <w:rFonts w:ascii="Wingdings" w:hAnsi="Wingdings" w:hint="default"/>
+      </w:rPr>
+    </w:lvl>
+    <w:lvl w:ilvl="6" w:tplc="04070001" w:tentative="1">
+      <w:start w:val="1"/>
+      <w:numFmt w:val="bullet"/>
+      <w:lvlText w:val=""/>
+      <w:lvlJc w:val="left"/>
+      <w:pPr>
+        <w:ind w:left="5040" w:hanging="360"/>
+      </w:pPr>
+      <w:rPr>
+        <w:rFonts w:ascii="Symbol" w:hAnsi="Symbol" w:hint="default"/>
+      </w:rPr>
+    </w:lvl>
+    <w:lvl w:ilvl="7" w:tplc="04070003" w:tentative="1">
+      <w:start w:val="1"/>
+      <w:numFmt w:val="bullet"/>
+      <w:lvlText w:val="o"/>
+      <w:lvlJc w:val="left"/>
+      <w:pPr>
+        <w:ind w:left="5760" w:hanging="360"/>
+      </w:pPr>
+      <w:rPr>
+        <w:rFonts w:ascii="Courier New" w:hAnsi="Courier New" w:cs="Courier New" w:hint="default"/>
+      </w:rPr>
+    </w:lvl>
+    <w:lvl w:ilvl="8" w:tplc="04070005" w:tentative="1">
+      <w:start w:val="1"/>
+      <w:numFmt w:val="bullet"/>
+      <w:lvlText w:val=""/>
+      <w:lvlJc w:val="left"/>
+      <w:pPr>
+        <w:ind w:left="6480" w:hanging="360"/>
+      </w:pPr>
+      <w:rPr>
+        <w:rFonts w:ascii="Wingdings" w:hAnsi="Wingdings" w:hint="default"/>
+      </w:rPr>
+    </w:lvl>
+  </w:abstractNum>
+  <w:abstractNum w:abstractNumId="3" w15:restartNumberingAfterBreak="0">
+    <w:nsid w:val="65996B56"/>
+    <w:multiLevelType w:val="hybridMultilevel"/>
+    <w:tmpl w:val="24E49428"/>
+    <w:lvl w:ilvl="0" w:tplc="04070001">
+      <w:start w:val="1"/>
+      <w:numFmt w:val="bullet"/>
+      <w:lvlText w:val=""/>
+      <w:lvlJc w:val="left"/>
+      <w:pPr>
+        <w:ind w:left="720" w:hanging="360"/>
+      </w:pPr>
+      <w:rPr>
+        <w:rFonts w:ascii="Symbol" w:hAnsi="Symbol" w:hint="default"/>
+      </w:rPr>
+    </w:lvl>
+    <w:lvl w:ilvl="1" w:tplc="04070003" w:tentative="1">
+      <w:start w:val="1"/>
+      <w:numFmt w:val="bullet"/>
+      <w:lvlText w:val="o"/>
+      <w:lvlJc w:val="left"/>
+      <w:pPr>
+        <w:ind w:left="1440" w:hanging="360"/>
+      </w:pPr>
+      <w:rPr>
+        <w:rFonts w:ascii="Courier New" w:hAnsi="Courier New" w:cs="Courier New" w:hint="default"/>
+      </w:rPr>
+    </w:lvl>
+    <w:lvl w:ilvl="2" w:tplc="04070005" w:tentative="1">
+      <w:start w:val="1"/>
+      <w:numFmt w:val="bullet"/>
+      <w:lvlText w:val=""/>
+      <w:lvlJc w:val="left"/>
+      <w:pPr>
+        <w:ind w:left="2160" w:hanging="360"/>
+      </w:pPr>
+      <w:rPr>
+        <w:rFonts w:ascii="Wingdings" w:hAnsi="Wingdings" w:hint="default"/>
+      </w:rPr>
+    </w:lvl>
+    <w:lvl w:ilvl="3" w:tplc="04070001" w:tentative="1">
+      <w:start w:val="1"/>
+      <w:numFmt w:val="bullet"/>
+      <w:lvlText w:val=""/>
+      <w:lvlJc w:val="left"/>
+      <w:pPr>
+        <w:ind w:left="2880" w:hanging="360"/>
+      </w:pPr>
+      <w:rPr>
+        <w:rFonts w:ascii="Symbol" w:hAnsi="Symbol" w:hint="default"/>
+      </w:rPr>
+    </w:lvl>
+    <w:lvl w:ilvl="4" w:tplc="04070003" w:tentative="1">
+      <w:start w:val="1"/>
+      <w:numFmt w:val="bullet"/>
+      <w:lvlText w:val="o"/>
+      <w:lvlJc w:val="left"/>
+      <w:pPr>
+        <w:ind w:left="3600" w:hanging="360"/>
+      </w:pPr>
+      <w:rPr>
+        <w:rFonts w:ascii="Courier New" w:hAnsi="Courier New" w:cs="Courier New" w:hint="default"/>
+      </w:rPr>
+    </w:lvl>
+    <w:lvl w:ilvl="5" w:tplc="04070005" w:tentative="1">
+      <w:start w:val="1"/>
+      <w:numFmt w:val="bullet"/>
+      <w:lvlText w:val=""/>
+      <w:lvlJc w:val="left"/>
+      <w:pPr>
+        <w:ind w:left="4320" w:hanging="360"/>
+      </w:pPr>
+      <w:rPr>
+        <w:rFonts w:ascii="Wingdings" w:hAnsi="Wingdings" w:hint="default"/>
+      </w:rPr>
+    </w:lvl>
+    <w:lvl w:ilvl="6" w:tplc="04070001" w:tentative="1">
+      <w:start w:val="1"/>
+      <w:numFmt w:val="bullet"/>
+      <w:lvlText w:val=""/>
+      <w:lvlJc w:val="left"/>
+      <w:pPr>
+        <w:ind w:left="5040" w:hanging="360"/>
+      </w:pPr>
+      <w:rPr>
+        <w:rFonts w:ascii="Symbol" w:hAnsi="Symbol" w:hint="default"/>
+      </w:rPr>
+    </w:lvl>
+    <w:lvl w:ilvl="7" w:tplc="04070003" w:tentative="1">
+      <w:start w:val="1"/>
+      <w:numFmt w:val="bullet"/>
+      <w:lvlText w:val="o"/>
+      <w:lvlJc w:val="left"/>
+      <w:pPr>
+        <w:ind w:left="5760" w:hanging="360"/>
+      </w:pPr>
+      <w:rPr>
+        <w:rFonts w:ascii="Courier New" w:hAnsi="Courier New" w:cs="Courier New" w:hint="default"/>
+      </w:rPr>
+    </w:lvl>
+    <w:lvl w:ilvl="8" w:tplc="04070005" w:tentative="1">
+      <w:start w:val="1"/>
+      <w:numFmt w:val="bullet"/>
+      <w:lvlText w:val=""/>
+      <w:lvlJc w:val="left"/>
+      <w:pPr>
+        <w:ind w:left="6480" w:hanging="360"/>
+      </w:pPr>
+      <w:rPr>
+        <w:rFonts w:ascii="Wingdings" w:hAnsi="Wingdings" w:hint="default"/>
+      </w:rPr>
+    </w:lvl>
+  </w:abstractNum>
+  <w:num w:numId="1">
+    <w:abstractNumId w:val="2"/>
+  </w:num>
+  <w:num w:numId="2">
+    <w:abstractNumId w:val="0"/>
+  </w:num>
+  <w:num w:numId="3">
+    <w:abstractNumId w:val="3"/>
+  </w:num>
+  <w:num w:numId="4">
+    <w:abstractNumId w:val="1"/>
+  </w:num>
+</w:numbering>
 </file>
 
 <file path=word/styles.xml><?xml version="1.0" encoding="utf-8"?>
@@ -664,6 +1335,17 @@
     <w:semiHidden/>
     <w:unhideWhenUsed/>
   </w:style>
+  <w:style w:type="paragraph" w:styleId="Listenabsatz">
+    <w:name w:val="List Paragraph"/>
+    <w:basedOn w:val="Standard"/>
+    <w:uiPriority w:val="34"/>
+    <w:qFormat/>
+    <w:rsid w:val="00970B8D"/>
+    <w:pPr>
+      <w:ind w:left="720"/>
+      <w:contextualSpacing/>
+    </w:pPr>
+  </w:style>
 </w:styles>
 </file>
 

</xml_diff>